<commit_message>
Revert "Zmena vyberu heuristiky"
This reverts commit 495ea896a67af04913dfd27ee1af9612f76ab24f.
</commit_message>
<xml_diff>
--- a/Dokumentacia.docx
+++ b/Dokumentacia.docx
@@ -1422,9 +1422,6 @@
         <w:jc w:val="center"/>
       </w:pPr>
       <w:r>
-        <w:rPr>
-          <w:noProof/>
-        </w:rPr>
         <w:drawing>
           <wp:inline distT="0" distB="0" distL="0" distR="0" wp14:anchorId="2CA28F80" wp14:editId="7367E24F">
             <wp:extent cx="1886213" cy="1047896"/>
@@ -2295,9 +2292,6 @@
       </w:r>
       <w:r>
         <w:t xml:space="preserve"> Môj program by som dokázal zmeniť na greedy algoritmus, zmenou len v tom, podľa čoho bude halda usporiadávať. A to len podľa hodnoty heuristiky.</w:t>
-      </w:r>
-      <w:r>
-        <w:t xml:space="preserve"> Avšak tento algoritmus nenájde optimálne riešenie ako A*.</w:t>
       </w:r>
     </w:p>
     <w:p>

</xml_diff>

<commit_message>
Revert "Revert "Zmena vyberu heuristiky""
This reverts commit e380e3cb9411b419190b1b955d042fa313f99077.
</commit_message>
<xml_diff>
--- a/Dokumentacia.docx
+++ b/Dokumentacia.docx
@@ -1422,6 +1422,9 @@
         <w:jc w:val="center"/>
       </w:pPr>
       <w:r>
+        <w:rPr>
+          <w:noProof/>
+        </w:rPr>
         <w:drawing>
           <wp:inline distT="0" distB="0" distL="0" distR="0" wp14:anchorId="2CA28F80" wp14:editId="7367E24F">
             <wp:extent cx="1886213" cy="1047896"/>
@@ -2292,6 +2295,9 @@
       </w:r>
       <w:r>
         <w:t xml:space="preserve"> Môj program by som dokázal zmeniť na greedy algoritmus, zmenou len v tom, podľa čoho bude halda usporiadávať. A to len podľa hodnoty heuristiky.</w:t>
+      </w:r>
+      <w:r>
+        <w:t xml:space="preserve"> Avšak tento algoritmus nenájde optimálne riešenie ako A*.</w:t>
       </w:r>
     </w:p>
     <w:p>

</xml_diff>

<commit_message>
Revert "Revert "Revert "Zmena vyberu heuristiky"""
This reverts commit 4396891c79342457a1b09eb91f5904de0f2d46bb.
</commit_message>
<xml_diff>
--- a/Dokumentacia.docx
+++ b/Dokumentacia.docx
@@ -1422,9 +1422,6 @@
         <w:jc w:val="center"/>
       </w:pPr>
       <w:r>
-        <w:rPr>
-          <w:noProof/>
-        </w:rPr>
         <w:drawing>
           <wp:inline distT="0" distB="0" distL="0" distR="0" wp14:anchorId="2CA28F80" wp14:editId="7367E24F">
             <wp:extent cx="1886213" cy="1047896"/>
@@ -2295,9 +2292,6 @@
       </w:r>
       <w:r>
         <w:t xml:space="preserve"> Môj program by som dokázal zmeniť na greedy algoritmus, zmenou len v tom, podľa čoho bude halda usporiadávať. A to len podľa hodnoty heuristiky.</w:t>
-      </w:r>
-      <w:r>
-        <w:t xml:space="preserve"> Avšak tento algoritmus nenájde optimálne riešenie ako A*.</w:t>
       </w:r>
     </w:p>
     <w:p>

</xml_diff>